<commit_message>
Update styles/skills section, updated resume font
</commit_message>
<xml_diff>
--- a/public/ryanharris.docx
+++ b/public/ryanharris.docx
@@ -7,26 +7,26 @@
         <w:pStyle w:val="Title"/>
         <w:spacing w:after="80"/>
         <w:rPr>
-          <w:rFonts w:ascii="Leelawadee UI" w:hAnsi="Leelawadee UI" w:cs="Leelawadee UI"/>
+          <w:rFonts w:asciiTheme="minorHAnsi" w:hAnsiTheme="minorHAnsi" w:cstheme="minorHAnsi"/>
           <w:b w:val="0"/>
           <w:bCs/>
           <w:color w:val="FFFFFF" w:themeColor="background1"/>
-          <w:sz w:val="72"/>
-          <w:szCs w:val="72"/>
-        </w:rPr>
-      </w:pPr>
-      <w:r>
-        <w:rPr>
-          <w:rFonts w:ascii="Leelawadee UI" w:hAnsi="Leelawadee UI" w:cs="Leelawadee UI"/>
+          <w:sz w:val="80"/>
+          <w:szCs w:val="80"/>
+        </w:rPr>
+      </w:pPr>
+      <w:r>
+        <w:rPr>
+          <w:rFonts w:asciiTheme="minorHAnsi" w:hAnsiTheme="minorHAnsi" w:cstheme="minorHAnsi"/>
           <w:noProof/>
           <w:color w:val="FFFFFF" w:themeColor="background1"/>
-          <w:sz w:val="72"/>
-          <w:szCs w:val="72"/>
+          <w:sz w:val="80"/>
+          <w:szCs w:val="80"/>
         </w:rPr>
         <mc:AlternateContent>
           <mc:Choice Requires="wps">
             <w:drawing>
-              <wp:anchor distT="0" distB="0" distL="114300" distR="114300" simplePos="0" relativeHeight="251658239" behindDoc="1" locked="0" layoutInCell="1" allowOverlap="1" wp14:anchorId="31189B12" wp14:editId="71324134">
+              <wp:anchor distT="0" distB="0" distL="114300" distR="114300" simplePos="0" relativeHeight="251658239" behindDoc="1" locked="0" layoutInCell="1" allowOverlap="1" wp14:anchorId="31189B12" wp14:editId="45ED65BE">
                 <wp:simplePos x="0" y="0"/>
                 <wp:positionH relativeFrom="column">
                   <wp:posOffset>-967740</wp:posOffset>
@@ -96,28 +96,28 @@
           </mc:Choice>
           <mc:Fallback>
             <w:pict>
-              <v:rect w14:anchorId="1CBD0EDD" id="Rectangle 6" o:spid="_x0000_s1026" style="position:absolute;margin-left:-76.2pt;margin-top:-11.75pt;width:628.8pt;height:103.2pt;z-index:-251658241;visibility:visible;mso-wrap-style:square;mso-width-percent:0;mso-height-percent:0;mso-wrap-distance-left:9pt;mso-wrap-distance-top:0;mso-wrap-distance-right:9pt;mso-wrap-distance-bottom:0;mso-position-horizontal:absolute;mso-position-horizontal-relative:text;mso-position-vertical:absolute;mso-position-vertical-relative:text;mso-width-percent:0;mso-height-percent:0;mso-width-relative:margin;mso-height-relative:margin;v-text-anchor:middle" o:gfxdata="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" fillcolor="#1f3763 [1604]" stroked="f" strokeweight="1pt"/>
+              <v:rect w14:anchorId="10922D0E" id="Rectangle 6" o:spid="_x0000_s1026" style="position:absolute;margin-left:-76.2pt;margin-top:-11.75pt;width:628.8pt;height:103.2pt;z-index:-251658241;visibility:visible;mso-wrap-style:square;mso-width-percent:0;mso-height-percent:0;mso-wrap-distance-left:9pt;mso-wrap-distance-top:0;mso-wrap-distance-right:9pt;mso-wrap-distance-bottom:0;mso-position-horizontal:absolute;mso-position-horizontal-relative:text;mso-position-vertical:absolute;mso-position-vertical-relative:text;mso-width-percent:0;mso-height-percent:0;mso-width-relative:margin;mso-height-relative:margin;v-text-anchor:middle" o:gfxdata="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" fillcolor="#1f3763 [1604]" stroked="f" strokeweight="1pt"/>
             </w:pict>
           </mc:Fallback>
         </mc:AlternateContent>
       </w:r>
       <w:r>
         <w:rPr>
-          <w:rFonts w:ascii="Leelawadee UI" w:hAnsi="Leelawadee UI" w:cs="Leelawadee UI"/>
+          <w:rFonts w:asciiTheme="minorHAnsi" w:hAnsiTheme="minorHAnsi" w:cstheme="minorHAnsi"/>
           <w:color w:val="FFFFFF" w:themeColor="background1"/>
-          <w:sz w:val="72"/>
-          <w:szCs w:val="72"/>
+          <w:sz w:val="80"/>
+          <w:szCs w:val="80"/>
         </w:rPr>
         <w:t xml:space="preserve">Ryan </w:t>
       </w:r>
       <w:r>
         <w:rPr>
-          <w:rFonts w:ascii="Leelawadee UI" w:hAnsi="Leelawadee UI" w:cs="Leelawadee UI"/>
+          <w:rFonts w:asciiTheme="minorHAnsi" w:hAnsiTheme="minorHAnsi" w:cstheme="minorHAnsi"/>
           <w:b w:val="0"/>
           <w:bCs/>
           <w:color w:val="FFFFFF" w:themeColor="background1"/>
-          <w:sz w:val="72"/>
-          <w:szCs w:val="72"/>
+          <w:sz w:val="80"/>
+          <w:szCs w:val="80"/>
         </w:rPr>
         <w:t>Harris</w:t>
       </w:r>
@@ -6168,7 +6168,7 @@
 </file>
 
 <file path=customXml/itemProps1.xml><?xml version="1.0" encoding="utf-8"?>
-<ds:datastoreItem xmlns:ds="http://schemas.openxmlformats.org/officeDocument/2006/customXml" ds:itemID="{A26FEE46-A2B2-4DF8-A851-45B758E1ADA5}">
+<ds:datastoreItem xmlns:ds="http://schemas.openxmlformats.org/officeDocument/2006/customXml" ds:itemID="{6DE546C6-FA77-425B-A7A7-082B9F64E392}">
   <ds:schemaRefs>
     <ds:schemaRef ds:uri="http://schemas.openxmlformats.org/officeDocument/2006/bibliography"/>
   </ds:schemaRefs>

</xml_diff>

<commit_message>
add agora project to portfolio, update resume to latest
</commit_message>
<xml_diff>
--- a/public/ryanharris.docx
+++ b/public/ryanharris.docx
@@ -10,7 +10,7 @@
           <w:rFonts w:asciiTheme="minorHAnsi" w:hAnsiTheme="minorHAnsi" w:cstheme="minorHAnsi"/>
           <w:b w:val="0"/>
           <w:bCs/>
-          <w:color w:val="FFFFFF" w:themeColor="background1"/>
+          <w:color w:val="auto"/>
           <w:sz w:val="80"/>
           <w:szCs w:val="80"/>
         </w:rPr>
@@ -18,93 +18,7 @@
       <w:r>
         <w:rPr>
           <w:rFonts w:asciiTheme="minorHAnsi" w:hAnsiTheme="minorHAnsi" w:cstheme="minorHAnsi"/>
-          <w:noProof/>
-          <w:color w:val="FFFFFF" w:themeColor="background1"/>
-          <w:sz w:val="80"/>
-          <w:szCs w:val="80"/>
-        </w:rPr>
-        <mc:AlternateContent>
-          <mc:Choice Requires="wps">
-            <w:drawing>
-              <wp:anchor distT="0" distB="0" distL="114300" distR="114300" simplePos="0" relativeHeight="251658239" behindDoc="1" locked="0" layoutInCell="1" allowOverlap="1" wp14:anchorId="31189B12" wp14:editId="45ED65BE">
-                <wp:simplePos x="0" y="0"/>
-                <wp:positionH relativeFrom="column">
-                  <wp:posOffset>-967740</wp:posOffset>
-                </wp:positionH>
-                <wp:positionV relativeFrom="paragraph">
-                  <wp:posOffset>-149225</wp:posOffset>
-                </wp:positionV>
-                <wp:extent cx="7985760" cy="1310640"/>
-                <wp:effectExtent l="0" t="0" r="0" b="3810"/>
-                <wp:wrapNone/>
-                <wp:docPr id="6" name="Rectangle 6"/>
-                <wp:cNvGraphicFramePr/>
-                <a:graphic xmlns:a="http://schemas.openxmlformats.org/drawingml/2006/main">
-                  <a:graphicData uri="http://schemas.microsoft.com/office/word/2010/wordprocessingShape">
-                    <wps:wsp>
-                      <wps:cNvSpPr/>
-                      <wps:spPr>
-                        <a:xfrm>
-                          <a:off x="0" y="0"/>
-                          <a:ext cx="7985760" cy="1310640"/>
-                        </a:xfrm>
-                        <a:prstGeom prst="rect">
-                          <a:avLst/>
-                        </a:prstGeom>
-                        <a:solidFill>
-                          <a:schemeClr val="accent1">
-                            <a:lumMod val="50000"/>
-                          </a:schemeClr>
-                        </a:solidFill>
-                        <a:ln>
-                          <a:noFill/>
-                        </a:ln>
-                      </wps:spPr>
-                      <wps:style>
-                        <a:lnRef idx="2">
-                          <a:schemeClr val="accent1">
-                            <a:shade val="50000"/>
-                          </a:schemeClr>
-                        </a:lnRef>
-                        <a:fillRef idx="1">
-                          <a:schemeClr val="accent1"/>
-                        </a:fillRef>
-                        <a:effectRef idx="0">
-                          <a:schemeClr val="accent1"/>
-                        </a:effectRef>
-                        <a:fontRef idx="minor">
-                          <a:schemeClr val="lt1"/>
-                        </a:fontRef>
-                      </wps:style>
-                      <wps:bodyPr rot="0" spcFirstLastPara="0" vertOverflow="overflow" horzOverflow="overflow" vert="horz" wrap="square" lIns="91440" tIns="45720" rIns="91440" bIns="45720" numCol="1" spcCol="0" rtlCol="0" fromWordArt="0" anchor="ctr" anchorCtr="0" forceAA="0" compatLnSpc="1">
-                        <a:prstTxWarp prst="textNoShape">
-                          <a:avLst/>
-                        </a:prstTxWarp>
-                        <a:noAutofit/>
-                      </wps:bodyPr>
-                    </wps:wsp>
-                  </a:graphicData>
-                </a:graphic>
-                <wp14:sizeRelH relativeFrom="margin">
-                  <wp14:pctWidth>0</wp14:pctWidth>
-                </wp14:sizeRelH>
-                <wp14:sizeRelV relativeFrom="margin">
-                  <wp14:pctHeight>0</wp14:pctHeight>
-                </wp14:sizeRelV>
-              </wp:anchor>
-            </w:drawing>
-          </mc:Choice>
-          <mc:Fallback>
-            <w:pict>
-              <v:rect w14:anchorId="10922D0E" id="Rectangle 6" o:spid="_x0000_s1026" style="position:absolute;margin-left:-76.2pt;margin-top:-11.75pt;width:628.8pt;height:103.2pt;z-index:-251658241;visibility:visible;mso-wrap-style:square;mso-width-percent:0;mso-height-percent:0;mso-wrap-distance-left:9pt;mso-wrap-distance-top:0;mso-wrap-distance-right:9pt;mso-wrap-distance-bottom:0;mso-position-horizontal:absolute;mso-position-horizontal-relative:text;mso-position-vertical:absolute;mso-position-vertical-relative:text;mso-width-percent:0;mso-height-percent:0;mso-width-relative:margin;mso-height-relative:margin;v-text-anchor:middle" o:gfxdata="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" fillcolor="#1f3763 [1604]" stroked="f" strokeweight="1pt"/>
-            </w:pict>
-          </mc:Fallback>
-        </mc:AlternateContent>
-      </w:r>
-      <w:r>
-        <w:rPr>
-          <w:rFonts w:asciiTheme="minorHAnsi" w:hAnsiTheme="minorHAnsi" w:cstheme="minorHAnsi"/>
-          <w:color w:val="FFFFFF" w:themeColor="background1"/>
+          <w:color w:val="auto"/>
           <w:sz w:val="80"/>
           <w:szCs w:val="80"/>
         </w:rPr>
@@ -115,7 +29,7 @@
           <w:rFonts w:asciiTheme="minorHAnsi" w:hAnsiTheme="minorHAnsi" w:cstheme="minorHAnsi"/>
           <w:b w:val="0"/>
           <w:bCs/>
-          <w:color w:val="FFFFFF" w:themeColor="background1"/>
+          <w:color w:val="auto"/>
           <w:sz w:val="80"/>
           <w:szCs w:val="80"/>
         </w:rPr>
@@ -128,26 +42,26 @@
         <w:spacing w:before="0" w:after="0" w:line="276" w:lineRule="auto"/>
         <w:rPr>
           <w:rFonts w:ascii="Calibri" w:hAnsi="Calibri"/>
-          <w:color w:val="FFFFFF" w:themeColor="background1"/>
-          <w:sz w:val="24"/>
-          <w:szCs w:val="24"/>
-        </w:rPr>
-      </w:pPr>
-      <w:r>
-        <w:rPr>
-          <w:rFonts w:ascii="Calibri" w:hAnsi="Calibri"/>
-          <w:color w:val="FFFFFF" w:themeColor="background1"/>
-          <w:sz w:val="24"/>
-          <w:szCs w:val="24"/>
-        </w:rPr>
-        <w:t xml:space="preserve">760-415-7449 </w:t>
+          <w:color w:val="auto"/>
+          <w:sz w:val="24"/>
+          <w:szCs w:val="24"/>
+        </w:rPr>
+      </w:pPr>
+      <w:r>
+        <w:rPr>
+          <w:rFonts w:ascii="Calibri" w:hAnsi="Calibri"/>
+          <w:color w:val="auto"/>
+          <w:sz w:val="24"/>
+          <w:szCs w:val="24"/>
+        </w:rPr>
+        <w:t xml:space="preserve">San Diego, CA </w:t>
       </w:r>
       <w:r>
         <w:rPr>
           <w:rFonts w:ascii="Calibri" w:hAnsi="Calibri"/>
           <w:b/>
           <w:bCs/>
-          <w:color w:val="FFFFFF" w:themeColor="background1"/>
+          <w:color w:val="auto"/>
           <w:sz w:val="24"/>
           <w:szCs w:val="24"/>
         </w:rPr>
@@ -156,18 +70,27 @@
       <w:r>
         <w:rPr>
           <w:rFonts w:ascii="Calibri" w:hAnsi="Calibri"/>
-          <w:color w:val="FFFFFF" w:themeColor="background1"/>
-          <w:sz w:val="24"/>
-          <w:szCs w:val="24"/>
-        </w:rPr>
-        <w:t xml:space="preserve"> San Diego, CA </w:t>
+          <w:color w:val="auto"/>
+          <w:sz w:val="24"/>
+          <w:szCs w:val="24"/>
+        </w:rPr>
+        <w:t xml:space="preserve"> </w:t>
+      </w:r>
+      <w:r>
+        <w:rPr>
+          <w:rFonts w:ascii="Calibri" w:hAnsi="Calibri"/>
+          <w:color w:val="auto"/>
+          <w:sz w:val="24"/>
+          <w:szCs w:val="24"/>
+        </w:rPr>
+        <w:t xml:space="preserve">760-415-7449 </w:t>
       </w:r>
       <w:r>
         <w:rPr>
           <w:rFonts w:ascii="Calibri" w:hAnsi="Calibri"/>
           <w:b/>
           <w:bCs/>
-          <w:color w:val="FFFFFF" w:themeColor="background1"/>
+          <w:color w:val="auto"/>
           <w:sz w:val="24"/>
           <w:szCs w:val="24"/>
         </w:rPr>
@@ -176,7 +99,7 @@
       <w:r>
         <w:rPr>
           <w:rFonts w:ascii="Calibri" w:hAnsi="Calibri"/>
-          <w:color w:val="FFFFFF" w:themeColor="background1"/>
+          <w:color w:val="auto"/>
           <w:sz w:val="24"/>
           <w:szCs w:val="24"/>
         </w:rPr>
@@ -189,15 +112,15 @@
         <w:spacing w:before="0" w:after="0" w:line="276" w:lineRule="auto"/>
         <w:rPr>
           <w:rFonts w:ascii="Calibri" w:hAnsi="Calibri"/>
-          <w:color w:val="FFFFFF" w:themeColor="background1"/>
-          <w:sz w:val="24"/>
-          <w:szCs w:val="24"/>
-        </w:rPr>
-      </w:pPr>
-      <w:r>
-        <w:rPr>
-          <w:rFonts w:ascii="Calibri" w:hAnsi="Calibri"/>
-          <w:color w:val="FFFFFF" w:themeColor="background1"/>
+          <w:color w:val="auto"/>
+          <w:sz w:val="24"/>
+          <w:szCs w:val="24"/>
+        </w:rPr>
+      </w:pPr>
+      <w:r>
+        <w:rPr>
+          <w:rFonts w:ascii="Calibri" w:hAnsi="Calibri"/>
+          <w:color w:val="auto"/>
           <w:sz w:val="24"/>
           <w:szCs w:val="24"/>
         </w:rPr>
@@ -207,7 +130,7 @@
       <w:r>
         <w:rPr>
           <w:rFonts w:ascii="Calibri" w:hAnsi="Calibri"/>
-          <w:color w:val="FFFFFF" w:themeColor="background1"/>
+          <w:color w:val="auto"/>
           <w:sz w:val="24"/>
           <w:szCs w:val="24"/>
         </w:rPr>
@@ -217,7 +140,7 @@
       <w:r>
         <w:rPr>
           <w:rFonts w:ascii="Calibri" w:hAnsi="Calibri"/>
-          <w:color w:val="FFFFFF" w:themeColor="background1"/>
+          <w:color w:val="auto"/>
           <w:sz w:val="24"/>
           <w:szCs w:val="24"/>
         </w:rPr>
@@ -228,7 +151,7 @@
           <w:rFonts w:ascii="Calibri" w:hAnsi="Calibri"/>
           <w:b/>
           <w:bCs/>
-          <w:color w:val="FFFFFF" w:themeColor="background1"/>
+          <w:color w:val="auto"/>
           <w:sz w:val="24"/>
           <w:szCs w:val="24"/>
         </w:rPr>
@@ -237,7 +160,7 @@
       <w:r>
         <w:rPr>
           <w:rFonts w:ascii="Calibri" w:hAnsi="Calibri"/>
-          <w:color w:val="FFFFFF" w:themeColor="background1"/>
+          <w:color w:val="auto"/>
           <w:sz w:val="24"/>
           <w:szCs w:val="24"/>
         </w:rPr>
@@ -247,7 +170,7 @@
       <w:r>
         <w:rPr>
           <w:rFonts w:ascii="Calibri" w:hAnsi="Calibri"/>
-          <w:color w:val="FFFFFF" w:themeColor="background1"/>
+          <w:color w:val="auto"/>
           <w:sz w:val="24"/>
           <w:szCs w:val="24"/>
         </w:rPr>
@@ -259,7 +182,7 @@
           <w:rFonts w:ascii="Calibri" w:hAnsi="Calibri"/>
           <w:b/>
           <w:bCs/>
-          <w:color w:val="FFFFFF" w:themeColor="background1"/>
+          <w:color w:val="auto"/>
           <w:sz w:val="24"/>
           <w:szCs w:val="24"/>
         </w:rPr>
@@ -268,7 +191,7 @@
       <w:r>
         <w:rPr>
           <w:rFonts w:ascii="Calibri" w:hAnsi="Calibri"/>
-          <w:color w:val="FFFFFF" w:themeColor="background1"/>
+          <w:color w:val="auto"/>
           <w:sz w:val="24"/>
           <w:szCs w:val="24"/>
         </w:rPr>
@@ -544,25 +467,7 @@
           <w:sz w:val="24"/>
           <w:szCs w:val="24"/>
         </w:rPr>
-        <w:t xml:space="preserve">Knowledgeable in designing </w:t>
-      </w:r>
-      <w:r>
-        <w:rPr>
-          <w:rFonts w:ascii="Calibri" w:hAnsi="Calibri"/>
-          <w:color w:val="auto"/>
-          <w:sz w:val="24"/>
-          <w:szCs w:val="24"/>
-        </w:rPr>
-        <w:t xml:space="preserve">and developing </w:t>
-      </w:r>
-      <w:r>
-        <w:rPr>
-          <w:rFonts w:ascii="Calibri" w:hAnsi="Calibri"/>
-          <w:color w:val="auto"/>
-          <w:sz w:val="24"/>
-          <w:szCs w:val="24"/>
-        </w:rPr>
-        <w:t>user interfaces, testing, and debugging.  Proficient in full stack web development</w:t>
+        <w:t>Proficient in full stack web development</w:t>
       </w:r>
       <w:r>
         <w:rPr>
@@ -589,7 +494,25 @@
           <w:sz w:val="24"/>
           <w:szCs w:val="24"/>
         </w:rPr>
-        <w:t xml:space="preserve"> multi-platform application development.</w:t>
+        <w:t xml:space="preserve"> </w:t>
+      </w:r>
+      <w:r>
+        <w:rPr>
+          <w:rFonts w:ascii="Calibri" w:hAnsi="Calibri"/>
+          <w:color w:val="auto"/>
+          <w:sz w:val="24"/>
+          <w:szCs w:val="24"/>
+        </w:rPr>
+        <w:t>desktop</w:t>
+      </w:r>
+      <w:r>
+        <w:rPr>
+          <w:rFonts w:ascii="Calibri" w:hAnsi="Calibri"/>
+          <w:color w:val="auto"/>
+          <w:sz w:val="24"/>
+          <w:szCs w:val="24"/>
+        </w:rPr>
+        <w:t xml:space="preserve"> application development.</w:t>
       </w:r>
       <w:r>
         <w:rPr>
@@ -644,6 +567,60 @@
           <w:szCs w:val="24"/>
         </w:rPr>
         <w:t>and meticulous attention to detail.</w:t>
+      </w:r>
+      <w:r>
+        <w:rPr>
+          <w:rFonts w:ascii="Calibri" w:hAnsi="Calibri"/>
+          <w:color w:val="auto"/>
+          <w:sz w:val="24"/>
+          <w:szCs w:val="24"/>
+        </w:rPr>
+        <w:t xml:space="preserve"> Spent the last </w:t>
+      </w:r>
+      <w:r>
+        <w:rPr>
+          <w:rFonts w:ascii="Calibri" w:hAnsi="Calibri"/>
+          <w:color w:val="auto"/>
+          <w:sz w:val="24"/>
+          <w:szCs w:val="24"/>
+        </w:rPr>
+        <w:t>2</w:t>
+      </w:r>
+      <w:r>
+        <w:rPr>
+          <w:rFonts w:ascii="Calibri" w:hAnsi="Calibri"/>
+          <w:color w:val="auto"/>
+          <w:sz w:val="24"/>
+          <w:szCs w:val="24"/>
+        </w:rPr>
+        <w:t xml:space="preserve"> years as a caregiver for a</w:t>
+      </w:r>
+      <w:r>
+        <w:rPr>
+          <w:rFonts w:ascii="Calibri" w:hAnsi="Calibri"/>
+          <w:color w:val="auto"/>
+          <w:sz w:val="24"/>
+          <w:szCs w:val="24"/>
+        </w:rPr>
+        <w:t>n elderly</w:t>
+      </w:r>
+      <w:r>
+        <w:rPr>
+          <w:rFonts w:ascii="Calibri" w:hAnsi="Calibri"/>
+          <w:color w:val="auto"/>
+          <w:sz w:val="24"/>
+          <w:szCs w:val="24"/>
+        </w:rPr>
+        <w:t xml:space="preserve"> family member</w:t>
+      </w:r>
+      <w:r>
+        <w:rPr>
+          <w:rFonts w:ascii="Calibri" w:hAnsi="Calibri"/>
+          <w:color w:val="auto"/>
+          <w:sz w:val="24"/>
+          <w:szCs w:val="24"/>
+        </w:rPr>
+        <w:t>.</w:t>
       </w:r>
     </w:p>
     <w:p>
@@ -662,6 +639,22 @@
       <w:pPr>
         <w:pStyle w:val="Heading1"/>
         <w:spacing w:before="0"/>
+        <w:rPr>
+          <w:rFonts w:ascii="Calibri" w:hAnsi="Calibri"/>
+          <w:b/>
+          <w:bCs/>
+          <w:color w:val="000000"/>
+          <w:sz w:val="30"/>
+          <w:szCs w:val="30"/>
+        </w:rPr>
+        <w:sectPr>
+          <w:type w:val="continuous"/>
+          <w:pgSz w:w="12240" w:h="15840" w:code="1"/>
+          <w:pgMar w:top="720" w:right="1368" w:bottom="432" w:left="1368" w:header="0" w:footer="0" w:gutter="0"/>
+          <w:cols w:space="720"/>
+          <w:formProt w:val="0"/>
+          <w:docGrid w:linePitch="360" w:charSpace="4096"/>
+        </w:sectPr>
       </w:pPr>
       <w:r>
         <w:rPr>
@@ -778,702 +771,7 @@
     </w:p>
     <w:p>
       <w:pPr>
-        <w:sectPr>
-          <w:type w:val="continuous"/>
-          <w:pgSz w:w="12240" w:h="15840" w:code="1"/>
-          <w:pgMar w:top="180" w:right="1368" w:bottom="432" w:left="1368" w:header="0" w:footer="0" w:gutter="0"/>
-          <w:cols w:space="720"/>
-          <w:formProt w:val="0"/>
-          <w:docGrid w:linePitch="360" w:charSpace="4096"/>
-        </w:sectPr>
-      </w:pPr>
-    </w:p>
-    <w:p>
-      <w:pPr>
-        <w:spacing w:line="240" w:lineRule="auto"/>
-        <w:contextualSpacing/>
-        <w:rPr>
-          <w:rFonts w:ascii="Calibri" w:hAnsi="Calibri"/>
-          <w:color w:val="auto"/>
-          <w:sz w:val="24"/>
-          <w:szCs w:val="24"/>
-        </w:rPr>
-      </w:pPr>
-      <w:r>
-        <w:rPr>
-          <w:rFonts w:ascii="Calibri" w:hAnsi="Calibri"/>
-          <w:color w:val="auto"/>
-          <w:sz w:val="24"/>
-          <w:szCs w:val="24"/>
-        </w:rPr>
-        <w:t>JavaScript</w:t>
-      </w:r>
-      <w:r>
-        <w:rPr>
-          <w:rFonts w:ascii="Calibri" w:hAnsi="Calibri"/>
-          <w:color w:val="auto"/>
-          <w:sz w:val="24"/>
-          <w:szCs w:val="24"/>
-        </w:rPr>
-        <w:t xml:space="preserve"> </w:t>
-      </w:r>
-    </w:p>
-    <w:p>
-      <w:pPr>
-        <w:spacing w:line="240" w:lineRule="auto"/>
-        <w:contextualSpacing/>
-        <w:rPr>
-          <w:rFonts w:ascii="Calibri" w:hAnsi="Calibri"/>
-          <w:color w:val="auto"/>
-          <w:sz w:val="24"/>
-          <w:szCs w:val="24"/>
-        </w:rPr>
-      </w:pPr>
-      <w:r>
-        <w:rPr>
-          <w:rFonts w:ascii="Calibri" w:hAnsi="Calibri"/>
-          <w:color w:val="auto"/>
-          <w:sz w:val="24"/>
-          <w:szCs w:val="24"/>
-        </w:rPr>
-        <w:t>Java</w:t>
-      </w:r>
-      <w:r>
-        <w:rPr>
-          <w:rFonts w:ascii="Calibri" w:hAnsi="Calibri"/>
-          <w:color w:val="auto"/>
-          <w:sz w:val="24"/>
-          <w:szCs w:val="24"/>
-        </w:rPr>
-        <w:t xml:space="preserve"> </w:t>
-      </w:r>
-    </w:p>
-    <w:p>
-      <w:pPr>
-        <w:spacing w:line="240" w:lineRule="auto"/>
-        <w:contextualSpacing/>
-        <w:rPr>
-          <w:rFonts w:ascii="Calibri" w:hAnsi="Calibri"/>
-          <w:color w:val="auto"/>
-          <w:sz w:val="24"/>
-          <w:szCs w:val="24"/>
-        </w:rPr>
-      </w:pPr>
-      <w:r>
-        <w:rPr>
-          <w:rFonts w:ascii="Calibri" w:hAnsi="Calibri"/>
-          <w:color w:val="auto"/>
-          <w:sz w:val="24"/>
-          <w:szCs w:val="24"/>
-        </w:rPr>
-        <w:t>Node</w:t>
-      </w:r>
-      <w:r>
-        <w:rPr>
-          <w:rFonts w:ascii="Calibri" w:hAnsi="Calibri"/>
-          <w:color w:val="auto"/>
-          <w:sz w:val="24"/>
-          <w:szCs w:val="24"/>
-        </w:rPr>
-        <w:t>JS</w:t>
-      </w:r>
-      <w:r>
-        <w:rPr>
-          <w:rFonts w:ascii="Calibri" w:hAnsi="Calibri"/>
-          <w:color w:val="auto"/>
-          <w:sz w:val="24"/>
-          <w:szCs w:val="24"/>
-        </w:rPr>
-        <w:t xml:space="preserve"> </w:t>
-      </w:r>
-    </w:p>
-    <w:p>
-      <w:pPr>
-        <w:spacing w:line="240" w:lineRule="auto"/>
-        <w:contextualSpacing/>
-        <w:rPr>
-          <w:rFonts w:ascii="Calibri" w:hAnsi="Calibri"/>
-          <w:color w:val="auto"/>
-          <w:sz w:val="24"/>
-          <w:szCs w:val="24"/>
-        </w:rPr>
-      </w:pPr>
-      <w:r>
-        <w:rPr>
-          <w:rFonts w:ascii="Calibri" w:hAnsi="Calibri"/>
-          <w:color w:val="auto"/>
-          <w:sz w:val="24"/>
-          <w:szCs w:val="24"/>
-        </w:rPr>
-        <w:t>React</w:t>
-      </w:r>
-      <w:r>
-        <w:rPr>
-          <w:rFonts w:ascii="Calibri" w:hAnsi="Calibri"/>
-          <w:color w:val="auto"/>
-          <w:sz w:val="24"/>
-          <w:szCs w:val="24"/>
-        </w:rPr>
-        <w:t xml:space="preserve"> </w:t>
-      </w:r>
-    </w:p>
-    <w:p>
-      <w:pPr>
-        <w:spacing w:line="240" w:lineRule="auto"/>
-        <w:contextualSpacing/>
-        <w:rPr>
-          <w:rFonts w:ascii="Calibri" w:hAnsi="Calibri"/>
-          <w:color w:val="auto"/>
-          <w:sz w:val="24"/>
-          <w:szCs w:val="24"/>
-        </w:rPr>
-      </w:pPr>
-      <w:r>
-        <w:rPr>
-          <w:rFonts w:ascii="Calibri" w:hAnsi="Calibri"/>
-          <w:color w:val="auto"/>
-          <w:sz w:val="24"/>
-          <w:szCs w:val="24"/>
-        </w:rPr>
-        <w:t>HTML/CSS</w:t>
-      </w:r>
-      <w:r>
-        <w:rPr>
-          <w:rFonts w:ascii="Calibri" w:hAnsi="Calibri"/>
-          <w:color w:val="auto"/>
-          <w:sz w:val="24"/>
-          <w:szCs w:val="24"/>
-        </w:rPr>
-        <w:t xml:space="preserve"> </w:t>
-      </w:r>
-    </w:p>
-    <w:p>
-      <w:pPr>
-        <w:spacing w:line="240" w:lineRule="auto"/>
-        <w:contextualSpacing/>
-        <w:rPr>
-          <w:rFonts w:ascii="Calibri" w:hAnsi="Calibri"/>
-          <w:color w:val="auto"/>
-          <w:sz w:val="24"/>
-          <w:szCs w:val="24"/>
-        </w:rPr>
-      </w:pPr>
-      <w:r>
-        <w:rPr>
-          <w:rFonts w:ascii="Calibri" w:hAnsi="Calibri"/>
-          <w:color w:val="auto"/>
-          <w:sz w:val="24"/>
-          <w:szCs w:val="24"/>
-        </w:rPr>
-        <w:t>Express</w:t>
-      </w:r>
-      <w:r>
-        <w:rPr>
-          <w:rFonts w:ascii="Calibri" w:hAnsi="Calibri"/>
-          <w:color w:val="auto"/>
-          <w:sz w:val="24"/>
-          <w:szCs w:val="24"/>
-        </w:rPr>
-        <w:t xml:space="preserve"> </w:t>
-      </w:r>
-    </w:p>
-    <w:p>
-      <w:pPr>
-        <w:spacing w:line="240" w:lineRule="auto"/>
-        <w:contextualSpacing/>
-        <w:rPr>
-          <w:rFonts w:ascii="Calibri" w:hAnsi="Calibri"/>
-          <w:color w:val="auto"/>
-          <w:sz w:val="24"/>
-          <w:szCs w:val="24"/>
-        </w:rPr>
-      </w:pPr>
-      <w:r>
-        <w:rPr>
-          <w:rFonts w:ascii="Calibri" w:hAnsi="Calibri"/>
-          <w:color w:val="auto"/>
-          <w:sz w:val="24"/>
-          <w:szCs w:val="24"/>
-        </w:rPr>
-        <w:t>jQuery</w:t>
-      </w:r>
-      <w:r>
-        <w:rPr>
-          <w:rFonts w:ascii="Calibri" w:hAnsi="Calibri"/>
-          <w:color w:val="auto"/>
-          <w:sz w:val="24"/>
-          <w:szCs w:val="24"/>
-        </w:rPr>
-        <w:t xml:space="preserve"> </w:t>
-      </w:r>
-    </w:p>
-    <w:p>
-      <w:pPr>
-        <w:spacing w:line="240" w:lineRule="auto"/>
-        <w:contextualSpacing/>
-        <w:rPr>
-          <w:rFonts w:ascii="Calibri" w:hAnsi="Calibri"/>
-          <w:color w:val="auto"/>
-          <w:sz w:val="24"/>
-          <w:szCs w:val="24"/>
-        </w:rPr>
-      </w:pPr>
-      <w:r>
-        <w:rPr>
-          <w:rFonts w:ascii="Calibri" w:hAnsi="Calibri"/>
-          <w:color w:val="auto"/>
-          <w:sz w:val="24"/>
-          <w:szCs w:val="24"/>
-        </w:rPr>
-        <w:t>Git, Subversion</w:t>
-      </w:r>
-      <w:r>
-        <w:rPr>
-          <w:rFonts w:ascii="Calibri" w:hAnsi="Calibri"/>
-          <w:color w:val="auto"/>
-          <w:sz w:val="24"/>
-          <w:szCs w:val="24"/>
-        </w:rPr>
-        <w:t xml:space="preserve"> </w:t>
-      </w:r>
-    </w:p>
-    <w:p>
-      <w:pPr>
-        <w:spacing w:line="240" w:lineRule="auto"/>
-        <w:contextualSpacing/>
-        <w:rPr>
-          <w:rFonts w:ascii="Calibri" w:hAnsi="Calibri"/>
-          <w:color w:val="auto"/>
-          <w:sz w:val="24"/>
-          <w:szCs w:val="24"/>
-        </w:rPr>
-      </w:pPr>
-      <w:r>
-        <w:rPr>
-          <w:rFonts w:ascii="Calibri" w:hAnsi="Calibri"/>
-          <w:color w:val="auto"/>
-          <w:sz w:val="24"/>
-          <w:szCs w:val="24"/>
-        </w:rPr>
-        <w:t>SQL</w:t>
-      </w:r>
-      <w:r>
-        <w:rPr>
-          <w:rFonts w:ascii="Calibri" w:hAnsi="Calibri"/>
-          <w:color w:val="auto"/>
-          <w:sz w:val="24"/>
-          <w:szCs w:val="24"/>
-        </w:rPr>
-        <w:t>, MySQL</w:t>
-      </w:r>
-      <w:r>
-        <w:rPr>
-          <w:rFonts w:ascii="Calibri" w:hAnsi="Calibri"/>
-          <w:color w:val="auto"/>
-          <w:sz w:val="24"/>
-          <w:szCs w:val="24"/>
-        </w:rPr>
-        <w:t xml:space="preserve"> </w:t>
-      </w:r>
-    </w:p>
-    <w:p>
-      <w:pPr>
-        <w:spacing w:line="240" w:lineRule="auto"/>
-        <w:contextualSpacing/>
-        <w:rPr>
-          <w:rFonts w:ascii="Calibri" w:hAnsi="Calibri"/>
-          <w:color w:val="auto"/>
-          <w:sz w:val="24"/>
-          <w:szCs w:val="24"/>
-        </w:rPr>
-      </w:pPr>
-      <w:r>
-        <w:rPr>
-          <w:rFonts w:ascii="Calibri" w:hAnsi="Calibri"/>
-          <w:color w:val="auto"/>
-          <w:sz w:val="24"/>
-          <w:szCs w:val="24"/>
-        </w:rPr>
-        <w:t>MongoDB</w:t>
-      </w:r>
-      <w:r>
-        <w:rPr>
-          <w:rFonts w:ascii="Calibri" w:hAnsi="Calibri"/>
-          <w:color w:val="auto"/>
-          <w:sz w:val="24"/>
-          <w:szCs w:val="24"/>
-        </w:rPr>
-        <w:t xml:space="preserve">, Mongoose </w:t>
-      </w:r>
-    </w:p>
-    <w:p>
-      <w:pPr>
-        <w:spacing w:line="240" w:lineRule="auto"/>
-        <w:contextualSpacing/>
-        <w:rPr>
-          <w:rFonts w:ascii="Calibri" w:hAnsi="Calibri"/>
-          <w:color w:val="auto"/>
-          <w:sz w:val="24"/>
-          <w:szCs w:val="24"/>
-        </w:rPr>
-      </w:pPr>
-      <w:proofErr w:type="spellStart"/>
-      <w:r>
-        <w:rPr>
-          <w:rFonts w:ascii="Calibri" w:hAnsi="Calibri"/>
-          <w:color w:val="auto"/>
-          <w:sz w:val="24"/>
-          <w:szCs w:val="24"/>
-        </w:rPr>
-        <w:t>Sequelize</w:t>
-      </w:r>
-      <w:proofErr w:type="spellEnd"/>
-      <w:r>
-        <w:rPr>
-          <w:rFonts w:ascii="Calibri" w:hAnsi="Calibri"/>
-          <w:color w:val="auto"/>
-          <w:sz w:val="24"/>
-          <w:szCs w:val="24"/>
-        </w:rPr>
-        <w:t xml:space="preserve"> </w:t>
-      </w:r>
-    </w:p>
-    <w:p>
-      <w:pPr>
-        <w:spacing w:line="240" w:lineRule="auto"/>
-        <w:contextualSpacing/>
-        <w:rPr>
-          <w:rFonts w:ascii="Calibri" w:hAnsi="Calibri"/>
-          <w:color w:val="auto"/>
-          <w:sz w:val="24"/>
-          <w:szCs w:val="24"/>
-        </w:rPr>
-      </w:pPr>
-      <w:r>
-        <w:rPr>
-          <w:rFonts w:ascii="Calibri" w:hAnsi="Calibri"/>
-          <w:color w:val="auto"/>
-          <w:sz w:val="24"/>
-          <w:szCs w:val="24"/>
-        </w:rPr>
-        <w:t>AJAX</w:t>
-      </w:r>
-      <w:r>
-        <w:rPr>
-          <w:rFonts w:ascii="Calibri" w:hAnsi="Calibri"/>
-          <w:color w:val="auto"/>
-          <w:sz w:val="24"/>
-          <w:szCs w:val="24"/>
-        </w:rPr>
-        <w:t xml:space="preserve"> </w:t>
-      </w:r>
-    </w:p>
-    <w:p>
-      <w:pPr>
-        <w:spacing w:line="240" w:lineRule="auto"/>
-        <w:contextualSpacing/>
-        <w:rPr>
-          <w:rFonts w:ascii="Calibri" w:hAnsi="Calibri"/>
-          <w:color w:val="auto"/>
-          <w:sz w:val="24"/>
-          <w:szCs w:val="24"/>
-        </w:rPr>
-      </w:pPr>
-      <w:r>
-        <w:rPr>
-          <w:rFonts w:ascii="Calibri" w:hAnsi="Calibri"/>
-          <w:color w:val="auto"/>
-          <w:sz w:val="24"/>
-          <w:szCs w:val="24"/>
-        </w:rPr>
-        <w:t xml:space="preserve">TDD, </w:t>
-      </w:r>
-      <w:r>
-        <w:rPr>
-          <w:rFonts w:ascii="Calibri" w:hAnsi="Calibri"/>
-          <w:color w:val="auto"/>
-          <w:sz w:val="24"/>
-          <w:szCs w:val="24"/>
-        </w:rPr>
-        <w:t>Unit Testing</w:t>
-      </w:r>
-      <w:r>
-        <w:rPr>
-          <w:rFonts w:ascii="Calibri" w:hAnsi="Calibri"/>
-          <w:color w:val="auto"/>
-          <w:sz w:val="24"/>
-          <w:szCs w:val="24"/>
-        </w:rPr>
-        <w:t xml:space="preserve"> </w:t>
-      </w:r>
-    </w:p>
-    <w:p>
-      <w:pPr>
-        <w:spacing w:line="240" w:lineRule="auto"/>
-        <w:contextualSpacing/>
-        <w:rPr>
-          <w:rFonts w:ascii="Calibri" w:hAnsi="Calibri"/>
-          <w:color w:val="auto"/>
-          <w:sz w:val="24"/>
-          <w:szCs w:val="24"/>
-        </w:rPr>
-      </w:pPr>
-      <w:r>
-        <w:rPr>
-          <w:rFonts w:ascii="Calibri" w:hAnsi="Calibri"/>
-          <w:color w:val="auto"/>
-          <w:sz w:val="24"/>
-          <w:szCs w:val="24"/>
-        </w:rPr>
-        <w:t>Agile</w:t>
-      </w:r>
-      <w:r>
-        <w:rPr>
-          <w:rFonts w:ascii="Calibri" w:hAnsi="Calibri"/>
-          <w:color w:val="auto"/>
-          <w:sz w:val="24"/>
-          <w:szCs w:val="24"/>
-        </w:rPr>
-        <w:t xml:space="preserve"> </w:t>
-      </w:r>
-    </w:p>
-    <w:p>
-      <w:pPr>
-        <w:spacing w:line="240" w:lineRule="auto"/>
-        <w:contextualSpacing/>
-        <w:rPr>
-          <w:rFonts w:ascii="Calibri" w:hAnsi="Calibri"/>
-          <w:color w:val="auto"/>
-          <w:sz w:val="24"/>
-          <w:szCs w:val="24"/>
-        </w:rPr>
-      </w:pPr>
-      <w:r>
-        <w:rPr>
-          <w:rFonts w:ascii="Calibri" w:hAnsi="Calibri"/>
-          <w:color w:val="auto"/>
-          <w:sz w:val="24"/>
-          <w:szCs w:val="24"/>
-        </w:rPr>
-        <w:t>JDBC</w:t>
-      </w:r>
-      <w:r>
-        <w:rPr>
-          <w:rFonts w:ascii="Calibri" w:hAnsi="Calibri"/>
-          <w:color w:val="auto"/>
-          <w:sz w:val="24"/>
-          <w:szCs w:val="24"/>
-        </w:rPr>
-        <w:t xml:space="preserve"> </w:t>
-      </w:r>
-    </w:p>
-    <w:p>
-      <w:pPr>
-        <w:spacing w:line="240" w:lineRule="auto"/>
-        <w:contextualSpacing/>
-        <w:rPr>
-          <w:rFonts w:ascii="Calibri" w:hAnsi="Calibri"/>
-          <w:color w:val="auto"/>
-          <w:sz w:val="24"/>
-          <w:szCs w:val="24"/>
-        </w:rPr>
-      </w:pPr>
-      <w:r>
-        <w:rPr>
-          <w:rFonts w:ascii="Calibri" w:hAnsi="Calibri"/>
-          <w:color w:val="auto"/>
-          <w:sz w:val="24"/>
-          <w:szCs w:val="24"/>
-        </w:rPr>
-        <w:t>Java SWT, Swing</w:t>
-      </w:r>
-      <w:r>
-        <w:rPr>
-          <w:rFonts w:ascii="Calibri" w:hAnsi="Calibri"/>
-          <w:color w:val="auto"/>
-          <w:sz w:val="24"/>
-          <w:szCs w:val="24"/>
-        </w:rPr>
-        <w:t xml:space="preserve"> </w:t>
-      </w:r>
-    </w:p>
-    <w:p>
-      <w:pPr>
-        <w:spacing w:line="240" w:lineRule="auto"/>
-        <w:contextualSpacing/>
-        <w:rPr>
-          <w:rFonts w:ascii="Calibri" w:hAnsi="Calibri"/>
-          <w:color w:val="auto"/>
-          <w:sz w:val="24"/>
-          <w:szCs w:val="24"/>
-        </w:rPr>
-      </w:pPr>
-      <w:r>
-        <w:rPr>
-          <w:rFonts w:ascii="Calibri" w:hAnsi="Calibri"/>
-          <w:color w:val="auto"/>
-          <w:sz w:val="24"/>
-          <w:szCs w:val="24"/>
-        </w:rPr>
-        <w:t>CI/CD</w:t>
-      </w:r>
-      <w:r>
-        <w:rPr>
-          <w:rFonts w:ascii="Calibri" w:hAnsi="Calibri"/>
-          <w:color w:val="auto"/>
-          <w:sz w:val="24"/>
-          <w:szCs w:val="24"/>
-        </w:rPr>
-        <w:t xml:space="preserve"> </w:t>
-      </w:r>
-    </w:p>
-    <w:p>
-      <w:pPr>
-        <w:spacing w:line="240" w:lineRule="auto"/>
-        <w:contextualSpacing/>
-        <w:rPr>
-          <w:rFonts w:ascii="Calibri" w:hAnsi="Calibri"/>
-          <w:color w:val="auto"/>
-          <w:sz w:val="24"/>
-          <w:szCs w:val="24"/>
-        </w:rPr>
-      </w:pPr>
-      <w:r>
-        <w:rPr>
-          <w:rFonts w:ascii="Calibri" w:hAnsi="Calibri"/>
-          <w:color w:val="auto"/>
-          <w:sz w:val="24"/>
-          <w:szCs w:val="24"/>
-        </w:rPr>
-        <w:t>Team</w:t>
-      </w:r>
-      <w:r>
-        <w:rPr>
-          <w:rFonts w:ascii="Calibri" w:hAnsi="Calibri"/>
-          <w:color w:val="auto"/>
-          <w:sz w:val="24"/>
-          <w:szCs w:val="24"/>
-        </w:rPr>
-        <w:t>C</w:t>
-      </w:r>
-      <w:r>
-        <w:rPr>
-          <w:rFonts w:ascii="Calibri" w:hAnsi="Calibri"/>
-          <w:color w:val="auto"/>
-          <w:sz w:val="24"/>
-          <w:szCs w:val="24"/>
-        </w:rPr>
-        <w:t>ity</w:t>
-      </w:r>
-      <w:r>
-        <w:rPr>
-          <w:rFonts w:ascii="Calibri" w:hAnsi="Calibri"/>
-          <w:color w:val="auto"/>
-          <w:sz w:val="24"/>
-          <w:szCs w:val="24"/>
-        </w:rPr>
-        <w:t xml:space="preserve">, </w:t>
-      </w:r>
-      <w:r>
-        <w:rPr>
-          <w:rFonts w:ascii="Calibri" w:hAnsi="Calibri"/>
-          <w:color w:val="auto"/>
-          <w:sz w:val="24"/>
-          <w:szCs w:val="24"/>
-        </w:rPr>
-        <w:t>Jenkins</w:t>
-      </w:r>
-      <w:r>
-        <w:rPr>
-          <w:rFonts w:ascii="Calibri" w:hAnsi="Calibri"/>
-          <w:color w:val="auto"/>
-          <w:sz w:val="24"/>
-          <w:szCs w:val="24"/>
-        </w:rPr>
-        <w:t xml:space="preserve"> </w:t>
-      </w:r>
-    </w:p>
-    <w:p>
-      <w:pPr>
-        <w:spacing w:line="240" w:lineRule="auto"/>
-        <w:contextualSpacing/>
-        <w:rPr>
-          <w:rFonts w:ascii="Calibri" w:hAnsi="Calibri"/>
-          <w:color w:val="auto"/>
-          <w:sz w:val="24"/>
-          <w:szCs w:val="24"/>
-        </w:rPr>
-      </w:pPr>
-      <w:r>
-        <w:rPr>
-          <w:rFonts w:ascii="Calibri" w:hAnsi="Calibri"/>
-          <w:color w:val="auto"/>
-          <w:sz w:val="24"/>
-          <w:szCs w:val="24"/>
-        </w:rPr>
-        <w:t>C</w:t>
-      </w:r>
-      <w:r>
-        <w:rPr>
-          <w:rFonts w:ascii="Calibri" w:hAnsi="Calibri"/>
-          <w:color w:val="auto"/>
-          <w:sz w:val="24"/>
-          <w:szCs w:val="24"/>
-        </w:rPr>
-        <w:t>/</w:t>
-      </w:r>
-      <w:r>
-        <w:rPr>
-          <w:rFonts w:ascii="Calibri" w:hAnsi="Calibri"/>
-          <w:color w:val="auto"/>
-          <w:sz w:val="24"/>
-          <w:szCs w:val="24"/>
-        </w:rPr>
-        <w:t>C++</w:t>
-      </w:r>
-      <w:r>
-        <w:rPr>
-          <w:rFonts w:ascii="Calibri" w:hAnsi="Calibri"/>
-          <w:color w:val="auto"/>
-          <w:sz w:val="24"/>
-          <w:szCs w:val="24"/>
-        </w:rPr>
-        <w:t xml:space="preserve"> </w:t>
-      </w:r>
-    </w:p>
-    <w:p>
-      <w:pPr>
-        <w:spacing w:line="240" w:lineRule="auto"/>
-        <w:contextualSpacing/>
-        <w:rPr>
-          <w:rFonts w:ascii="Calibri" w:hAnsi="Calibri"/>
-          <w:color w:val="auto"/>
-          <w:sz w:val="24"/>
-          <w:szCs w:val="24"/>
-        </w:rPr>
-      </w:pPr>
-      <w:r>
-        <w:rPr>
-          <w:rFonts w:ascii="Calibri" w:hAnsi="Calibri"/>
-          <w:color w:val="auto"/>
-          <w:sz w:val="24"/>
-          <w:szCs w:val="24"/>
-        </w:rPr>
-        <w:t>Jira</w:t>
-      </w:r>
-      <w:r>
-        <w:rPr>
-          <w:rFonts w:ascii="Calibri" w:hAnsi="Calibri"/>
-          <w:color w:val="auto"/>
-          <w:sz w:val="24"/>
-          <w:szCs w:val="24"/>
-        </w:rPr>
-        <w:t xml:space="preserve"> </w:t>
-      </w:r>
-    </w:p>
-    <w:p>
-      <w:pPr>
-        <w:spacing w:after="0" w:line="240" w:lineRule="auto"/>
+        <w:spacing w:after="0" w:line="276" w:lineRule="auto"/>
         <w:contextualSpacing/>
         <w:rPr>
           <w:rFonts w:ascii="Calibri" w:hAnsi="Calibri"/>
@@ -1485,11 +783,472 @@
           <w:type w:val="continuous"/>
           <w:pgSz w:w="12240" w:h="15840"/>
           <w:pgMar w:top="720" w:right="1368" w:bottom="720" w:left="1368" w:header="0" w:footer="0" w:gutter="0"/>
-          <w:cols w:num="3" w:space="0"/>
+          <w:cols w:space="0"/>
           <w:formProt w:val="0"/>
           <w:docGrid w:linePitch="360" w:charSpace="4096"/>
         </w:sectPr>
       </w:pPr>
+      <w:r>
+        <w:rPr>
+          <w:rFonts w:ascii="Calibri" w:hAnsi="Calibri"/>
+          <w:color w:val="auto"/>
+          <w:sz w:val="24"/>
+          <w:szCs w:val="24"/>
+        </w:rPr>
+        <w:t>JavaScript</w:t>
+      </w:r>
+      <w:r>
+        <w:rPr>
+          <w:rFonts w:ascii="Calibri" w:hAnsi="Calibri"/>
+          <w:color w:val="auto"/>
+          <w:sz w:val="24"/>
+          <w:szCs w:val="24"/>
+        </w:rPr>
+        <w:t xml:space="preserve">, </w:t>
+      </w:r>
+      <w:r>
+        <w:rPr>
+          <w:rFonts w:ascii="Calibri" w:hAnsi="Calibri"/>
+          <w:color w:val="auto"/>
+          <w:sz w:val="24"/>
+          <w:szCs w:val="24"/>
+        </w:rPr>
+        <w:t>Node</w:t>
+      </w:r>
+      <w:r>
+        <w:rPr>
+          <w:rFonts w:ascii="Calibri" w:hAnsi="Calibri"/>
+          <w:color w:val="auto"/>
+          <w:sz w:val="24"/>
+          <w:szCs w:val="24"/>
+        </w:rPr>
+        <w:t>JS</w:t>
+      </w:r>
+      <w:r>
+        <w:rPr>
+          <w:rFonts w:ascii="Calibri" w:hAnsi="Calibri"/>
+          <w:color w:val="auto"/>
+          <w:sz w:val="24"/>
+          <w:szCs w:val="24"/>
+        </w:rPr>
+        <w:t xml:space="preserve">, </w:t>
+      </w:r>
+      <w:r>
+        <w:rPr>
+          <w:rFonts w:ascii="Calibri" w:hAnsi="Calibri"/>
+          <w:color w:val="auto"/>
+          <w:sz w:val="24"/>
+          <w:szCs w:val="24"/>
+        </w:rPr>
+        <w:t>React</w:t>
+      </w:r>
+      <w:r>
+        <w:rPr>
+          <w:rFonts w:ascii="Calibri" w:hAnsi="Calibri"/>
+          <w:color w:val="auto"/>
+          <w:sz w:val="24"/>
+          <w:szCs w:val="24"/>
+        </w:rPr>
+        <w:t xml:space="preserve">, </w:t>
+      </w:r>
+      <w:r>
+        <w:rPr>
+          <w:rFonts w:ascii="Calibri" w:hAnsi="Calibri"/>
+          <w:color w:val="auto"/>
+          <w:sz w:val="24"/>
+          <w:szCs w:val="24"/>
+        </w:rPr>
+        <w:t>Java</w:t>
+      </w:r>
+      <w:r>
+        <w:rPr>
+          <w:rFonts w:ascii="Calibri" w:hAnsi="Calibri"/>
+          <w:color w:val="auto"/>
+          <w:sz w:val="24"/>
+          <w:szCs w:val="24"/>
+        </w:rPr>
+        <w:t xml:space="preserve">, </w:t>
+      </w:r>
+      <w:r>
+        <w:rPr>
+          <w:rFonts w:ascii="Calibri" w:hAnsi="Calibri"/>
+          <w:color w:val="auto"/>
+          <w:sz w:val="24"/>
+          <w:szCs w:val="24"/>
+        </w:rPr>
+        <w:t>HTML</w:t>
+      </w:r>
+      <w:r>
+        <w:rPr>
+          <w:rFonts w:ascii="Calibri" w:hAnsi="Calibri"/>
+          <w:color w:val="auto"/>
+          <w:sz w:val="24"/>
+          <w:szCs w:val="24"/>
+        </w:rPr>
+        <w:t xml:space="preserve">, </w:t>
+      </w:r>
+      <w:r>
+        <w:rPr>
+          <w:rFonts w:ascii="Calibri" w:hAnsi="Calibri"/>
+          <w:color w:val="auto"/>
+          <w:sz w:val="24"/>
+          <w:szCs w:val="24"/>
+        </w:rPr>
+        <w:t>CSS</w:t>
+      </w:r>
+      <w:r>
+        <w:rPr>
+          <w:rFonts w:ascii="Calibri" w:hAnsi="Calibri"/>
+          <w:color w:val="auto"/>
+          <w:sz w:val="24"/>
+          <w:szCs w:val="24"/>
+        </w:rPr>
+        <w:t>,</w:t>
+      </w:r>
+      <w:r>
+        <w:rPr>
+          <w:rFonts w:ascii="Calibri" w:hAnsi="Calibri"/>
+          <w:color w:val="auto"/>
+          <w:sz w:val="24"/>
+          <w:szCs w:val="24"/>
+        </w:rPr>
+        <w:t xml:space="preserve"> Bootstrap,</w:t>
+      </w:r>
+      <w:r>
+        <w:rPr>
+          <w:rFonts w:ascii="Calibri" w:hAnsi="Calibri"/>
+          <w:color w:val="auto"/>
+          <w:sz w:val="24"/>
+          <w:szCs w:val="24"/>
+        </w:rPr>
+        <w:t xml:space="preserve"> </w:t>
+      </w:r>
+      <w:r>
+        <w:rPr>
+          <w:rFonts w:ascii="Calibri" w:hAnsi="Calibri"/>
+          <w:color w:val="auto"/>
+          <w:sz w:val="24"/>
+          <w:szCs w:val="24"/>
+        </w:rPr>
+        <w:t>Express</w:t>
+      </w:r>
+      <w:r>
+        <w:rPr>
+          <w:rFonts w:ascii="Calibri" w:hAnsi="Calibri"/>
+          <w:color w:val="auto"/>
+          <w:sz w:val="24"/>
+          <w:szCs w:val="24"/>
+        </w:rPr>
+        <w:t xml:space="preserve">, </w:t>
+      </w:r>
+      <w:r>
+        <w:rPr>
+          <w:rFonts w:ascii="Calibri" w:hAnsi="Calibri"/>
+          <w:color w:val="auto"/>
+          <w:sz w:val="24"/>
+          <w:szCs w:val="24"/>
+        </w:rPr>
+        <w:t>jQuery</w:t>
+      </w:r>
+      <w:r>
+        <w:rPr>
+          <w:rFonts w:ascii="Calibri" w:hAnsi="Calibri"/>
+          <w:color w:val="auto"/>
+          <w:sz w:val="24"/>
+          <w:szCs w:val="24"/>
+        </w:rPr>
+        <w:t xml:space="preserve">, AJAX, </w:t>
+      </w:r>
+      <w:r>
+        <w:rPr>
+          <w:rFonts w:ascii="Calibri" w:hAnsi="Calibri"/>
+          <w:color w:val="auto"/>
+          <w:sz w:val="24"/>
+          <w:szCs w:val="24"/>
+        </w:rPr>
+        <w:t>Git, Subversion</w:t>
+      </w:r>
+      <w:r>
+        <w:rPr>
+          <w:rFonts w:ascii="Calibri" w:hAnsi="Calibri"/>
+          <w:color w:val="auto"/>
+          <w:sz w:val="24"/>
+          <w:szCs w:val="24"/>
+        </w:rPr>
+        <w:t xml:space="preserve">, </w:t>
+      </w:r>
+      <w:r>
+        <w:rPr>
+          <w:rFonts w:ascii="Calibri" w:hAnsi="Calibri"/>
+          <w:color w:val="auto"/>
+          <w:sz w:val="24"/>
+          <w:szCs w:val="24"/>
+        </w:rPr>
+        <w:t xml:space="preserve">JDBC, </w:t>
+      </w:r>
+      <w:r>
+        <w:rPr>
+          <w:rFonts w:ascii="Calibri" w:hAnsi="Calibri"/>
+          <w:color w:val="auto"/>
+          <w:sz w:val="24"/>
+          <w:szCs w:val="24"/>
+        </w:rPr>
+        <w:t>SQL</w:t>
+      </w:r>
+      <w:r>
+        <w:rPr>
+          <w:rFonts w:ascii="Calibri" w:hAnsi="Calibri"/>
+          <w:color w:val="auto"/>
+          <w:sz w:val="24"/>
+          <w:szCs w:val="24"/>
+        </w:rPr>
+        <w:t>, MySQL</w:t>
+      </w:r>
+      <w:r>
+        <w:rPr>
+          <w:rFonts w:ascii="Calibri" w:hAnsi="Calibri"/>
+          <w:color w:val="auto"/>
+          <w:sz w:val="24"/>
+          <w:szCs w:val="24"/>
+        </w:rPr>
+        <w:t xml:space="preserve">, </w:t>
+      </w:r>
+      <w:proofErr w:type="spellStart"/>
+      <w:r>
+        <w:rPr>
+          <w:rFonts w:ascii="Calibri" w:hAnsi="Calibri"/>
+          <w:color w:val="auto"/>
+          <w:sz w:val="24"/>
+          <w:szCs w:val="24"/>
+        </w:rPr>
+        <w:t>Sequelize</w:t>
+      </w:r>
+      <w:proofErr w:type="spellEnd"/>
+      <w:r>
+        <w:rPr>
+          <w:rFonts w:ascii="Calibri" w:hAnsi="Calibri"/>
+          <w:color w:val="auto"/>
+          <w:sz w:val="24"/>
+          <w:szCs w:val="24"/>
+        </w:rPr>
+        <w:t xml:space="preserve">, </w:t>
+      </w:r>
+      <w:r>
+        <w:rPr>
+          <w:rFonts w:ascii="Calibri" w:hAnsi="Calibri"/>
+          <w:color w:val="auto"/>
+          <w:sz w:val="24"/>
+          <w:szCs w:val="24"/>
+        </w:rPr>
+        <w:t>MongoDB</w:t>
+      </w:r>
+      <w:r>
+        <w:rPr>
+          <w:rFonts w:ascii="Calibri" w:hAnsi="Calibri"/>
+          <w:color w:val="auto"/>
+          <w:sz w:val="24"/>
+          <w:szCs w:val="24"/>
+        </w:rPr>
+        <w:t>, Mongoose</w:t>
+      </w:r>
+      <w:r>
+        <w:rPr>
+          <w:rFonts w:ascii="Calibri" w:hAnsi="Calibri"/>
+          <w:color w:val="auto"/>
+          <w:sz w:val="24"/>
+          <w:szCs w:val="24"/>
+        </w:rPr>
+        <w:t xml:space="preserve">, </w:t>
+      </w:r>
+      <w:r>
+        <w:rPr>
+          <w:rFonts w:ascii="Calibri" w:hAnsi="Calibri"/>
+          <w:color w:val="auto"/>
+          <w:sz w:val="24"/>
+          <w:szCs w:val="24"/>
+        </w:rPr>
+        <w:t xml:space="preserve">TDD, </w:t>
+      </w:r>
+      <w:r>
+        <w:rPr>
+          <w:rFonts w:ascii="Calibri" w:hAnsi="Calibri"/>
+          <w:color w:val="auto"/>
+          <w:sz w:val="24"/>
+          <w:szCs w:val="24"/>
+        </w:rPr>
+        <w:t>Unit Testing</w:t>
+      </w:r>
+      <w:r>
+        <w:rPr>
+          <w:rFonts w:ascii="Calibri" w:hAnsi="Calibri"/>
+          <w:color w:val="auto"/>
+          <w:sz w:val="24"/>
+          <w:szCs w:val="24"/>
+        </w:rPr>
+        <w:t xml:space="preserve">, </w:t>
+      </w:r>
+      <w:r>
+        <w:rPr>
+          <w:rFonts w:ascii="Calibri" w:hAnsi="Calibri"/>
+          <w:color w:val="auto"/>
+          <w:sz w:val="24"/>
+          <w:szCs w:val="24"/>
+        </w:rPr>
+        <w:t>Agile</w:t>
+      </w:r>
+      <w:r>
+        <w:rPr>
+          <w:rFonts w:ascii="Calibri" w:hAnsi="Calibri"/>
+          <w:color w:val="auto"/>
+          <w:sz w:val="24"/>
+          <w:szCs w:val="24"/>
+        </w:rPr>
+        <w:t xml:space="preserve">, </w:t>
+      </w:r>
+      <w:r>
+        <w:rPr>
+          <w:rFonts w:ascii="Calibri" w:hAnsi="Calibri"/>
+          <w:color w:val="auto"/>
+          <w:sz w:val="24"/>
+          <w:szCs w:val="24"/>
+        </w:rPr>
+        <w:t>Java SWT, Swing</w:t>
+      </w:r>
+      <w:r>
+        <w:rPr>
+          <w:rFonts w:ascii="Calibri" w:hAnsi="Calibri"/>
+          <w:color w:val="auto"/>
+          <w:sz w:val="24"/>
+          <w:szCs w:val="24"/>
+        </w:rPr>
+        <w:t xml:space="preserve">, </w:t>
+      </w:r>
+      <w:r>
+        <w:rPr>
+          <w:rFonts w:ascii="Calibri" w:hAnsi="Calibri"/>
+          <w:color w:val="auto"/>
+          <w:sz w:val="24"/>
+          <w:szCs w:val="24"/>
+        </w:rPr>
+        <w:t>CI/CD</w:t>
+      </w:r>
+      <w:r>
+        <w:rPr>
+          <w:rFonts w:ascii="Calibri" w:hAnsi="Calibri"/>
+          <w:color w:val="auto"/>
+          <w:sz w:val="24"/>
+          <w:szCs w:val="24"/>
+        </w:rPr>
+        <w:t xml:space="preserve">, </w:t>
+      </w:r>
+      <w:r>
+        <w:rPr>
+          <w:rFonts w:ascii="Calibri" w:hAnsi="Calibri"/>
+          <w:color w:val="auto"/>
+          <w:sz w:val="24"/>
+          <w:szCs w:val="24"/>
+        </w:rPr>
+        <w:t>Team</w:t>
+      </w:r>
+      <w:r>
+        <w:rPr>
+          <w:rFonts w:ascii="Calibri" w:hAnsi="Calibri"/>
+          <w:color w:val="auto"/>
+          <w:sz w:val="24"/>
+          <w:szCs w:val="24"/>
+        </w:rPr>
+        <w:t>C</w:t>
+      </w:r>
+      <w:r>
+        <w:rPr>
+          <w:rFonts w:ascii="Calibri" w:hAnsi="Calibri"/>
+          <w:color w:val="auto"/>
+          <w:sz w:val="24"/>
+          <w:szCs w:val="24"/>
+        </w:rPr>
+        <w:t>ity</w:t>
+      </w:r>
+      <w:r>
+        <w:rPr>
+          <w:rFonts w:ascii="Calibri" w:hAnsi="Calibri"/>
+          <w:color w:val="auto"/>
+          <w:sz w:val="24"/>
+          <w:szCs w:val="24"/>
+        </w:rPr>
+        <w:t xml:space="preserve">, </w:t>
+      </w:r>
+      <w:r>
+        <w:rPr>
+          <w:rFonts w:ascii="Calibri" w:hAnsi="Calibri"/>
+          <w:color w:val="auto"/>
+          <w:sz w:val="24"/>
+          <w:szCs w:val="24"/>
+        </w:rPr>
+        <w:t>Jenkins</w:t>
+      </w:r>
+      <w:r>
+        <w:rPr>
+          <w:rFonts w:ascii="Calibri" w:hAnsi="Calibri"/>
+          <w:color w:val="auto"/>
+          <w:sz w:val="24"/>
+          <w:szCs w:val="24"/>
+        </w:rPr>
+        <w:t xml:space="preserve">, </w:t>
+      </w:r>
+      <w:r>
+        <w:rPr>
+          <w:rFonts w:ascii="Calibri" w:hAnsi="Calibri"/>
+          <w:color w:val="auto"/>
+          <w:sz w:val="24"/>
+          <w:szCs w:val="24"/>
+        </w:rPr>
+        <w:t>C</w:t>
+      </w:r>
+      <w:r>
+        <w:rPr>
+          <w:rFonts w:ascii="Calibri" w:hAnsi="Calibri"/>
+          <w:color w:val="auto"/>
+          <w:sz w:val="24"/>
+          <w:szCs w:val="24"/>
+        </w:rPr>
+        <w:t xml:space="preserve">, </w:t>
+      </w:r>
+      <w:r>
+        <w:rPr>
+          <w:rFonts w:ascii="Calibri" w:hAnsi="Calibri"/>
+          <w:color w:val="auto"/>
+          <w:sz w:val="24"/>
+          <w:szCs w:val="24"/>
+        </w:rPr>
+        <w:t>C++</w:t>
+      </w:r>
+      <w:r>
+        <w:rPr>
+          <w:rFonts w:ascii="Calibri" w:hAnsi="Calibri"/>
+          <w:color w:val="auto"/>
+          <w:sz w:val="24"/>
+          <w:szCs w:val="24"/>
+        </w:rPr>
+        <w:t xml:space="preserve">, </w:t>
+      </w:r>
+      <w:r>
+        <w:rPr>
+          <w:rFonts w:ascii="Calibri" w:hAnsi="Calibri"/>
+          <w:color w:val="auto"/>
+          <w:sz w:val="24"/>
+          <w:szCs w:val="24"/>
+        </w:rPr>
+        <w:t>Jira</w:t>
+      </w:r>
+      <w:r>
+        <w:rPr>
+          <w:rFonts w:ascii="Calibri" w:hAnsi="Calibri"/>
+          <w:color w:val="auto"/>
+          <w:sz w:val="24"/>
+          <w:szCs w:val="24"/>
+        </w:rPr>
+        <w:t xml:space="preserve">, </w:t>
+      </w:r>
       <w:r>
         <w:rPr>
           <w:rFonts w:ascii="Calibri" w:hAnsi="Calibri"/>
@@ -1742,15 +1501,6 @@
           <w:sz w:val="24"/>
           <w:szCs w:val="24"/>
         </w:rPr>
-        <w:t xml:space="preserve">multi-platform </w:t>
-      </w:r>
-      <w:r>
-        <w:rPr>
-          <w:rFonts w:ascii="Calibri" w:hAnsi="Calibri"/>
-          <w:color w:val="000000"/>
-          <w:sz w:val="24"/>
-          <w:szCs w:val="24"/>
-        </w:rPr>
         <w:t xml:space="preserve">Java </w:t>
       </w:r>
       <w:r>
@@ -1836,133 +1586,7 @@
           <w:sz w:val="24"/>
           <w:szCs w:val="24"/>
         </w:rPr>
-        <w:t xml:space="preserve">a wide variety of features, including </w:t>
-      </w:r>
-      <w:r>
-        <w:rPr>
-          <w:rFonts w:ascii="Calibri" w:hAnsi="Calibri"/>
-          <w:color w:val="000000"/>
-          <w:sz w:val="24"/>
-          <w:szCs w:val="24"/>
-        </w:rPr>
-        <w:t>a</w:t>
-      </w:r>
-      <w:r>
-        <w:rPr>
-          <w:rFonts w:ascii="Calibri" w:hAnsi="Calibri"/>
-          <w:color w:val="000000"/>
-          <w:sz w:val="24"/>
-          <w:szCs w:val="24"/>
-        </w:rPr>
-        <w:t xml:space="preserve"> SQL Editor, </w:t>
-      </w:r>
-      <w:r>
-        <w:rPr>
-          <w:rFonts w:ascii="Calibri" w:hAnsi="Calibri"/>
-          <w:color w:val="000000"/>
-          <w:sz w:val="24"/>
-          <w:szCs w:val="24"/>
-        </w:rPr>
-        <w:t>a</w:t>
-      </w:r>
-      <w:r>
-        <w:rPr>
-          <w:rFonts w:ascii="Calibri" w:hAnsi="Calibri"/>
-          <w:color w:val="000000"/>
-          <w:sz w:val="24"/>
-          <w:szCs w:val="24"/>
-        </w:rPr>
-        <w:t xml:space="preserve"> data transfer </w:t>
-      </w:r>
-      <w:r>
-        <w:rPr>
-          <w:rFonts w:ascii="Calibri" w:hAnsi="Calibri"/>
-          <w:color w:val="000000"/>
-          <w:sz w:val="24"/>
-          <w:szCs w:val="24"/>
-        </w:rPr>
-        <w:t>utility</w:t>
-      </w:r>
-      <w:r>
-        <w:rPr>
-          <w:rFonts w:ascii="Calibri" w:hAnsi="Calibri"/>
-          <w:color w:val="000000"/>
-          <w:sz w:val="24"/>
-          <w:szCs w:val="24"/>
-        </w:rPr>
-        <w:t>,</w:t>
-      </w:r>
-      <w:r>
-        <w:rPr>
-          <w:rFonts w:ascii="Calibri" w:hAnsi="Calibri"/>
-          <w:color w:val="000000"/>
-          <w:sz w:val="24"/>
-          <w:szCs w:val="24"/>
-        </w:rPr>
-        <w:t xml:space="preserve"> </w:t>
-      </w:r>
-      <w:r>
-        <w:rPr>
-          <w:rFonts w:ascii="Calibri" w:hAnsi="Calibri"/>
-          <w:color w:val="000000"/>
-          <w:sz w:val="24"/>
-          <w:szCs w:val="24"/>
-        </w:rPr>
-        <w:t>file</w:t>
-      </w:r>
-      <w:r>
-        <w:rPr>
-          <w:rFonts w:ascii="Calibri" w:hAnsi="Calibri"/>
-          <w:color w:val="000000"/>
-          <w:sz w:val="24"/>
-          <w:szCs w:val="24"/>
-        </w:rPr>
-        <w:t xml:space="preserve"> </w:t>
-      </w:r>
-      <w:r>
-        <w:rPr>
-          <w:rFonts w:ascii="Calibri" w:hAnsi="Calibri"/>
-          <w:color w:val="000000"/>
-          <w:sz w:val="24"/>
-          <w:szCs w:val="24"/>
-        </w:rPr>
-        <w:t xml:space="preserve">data </w:t>
-      </w:r>
-      <w:r>
-        <w:rPr>
-          <w:rFonts w:ascii="Calibri" w:hAnsi="Calibri"/>
-          <w:color w:val="000000"/>
-          <w:sz w:val="24"/>
-          <w:szCs w:val="24"/>
-        </w:rPr>
-        <w:t>importing and exporting</w:t>
-      </w:r>
-      <w:r>
-        <w:rPr>
-          <w:rFonts w:ascii="Calibri" w:hAnsi="Calibri"/>
-          <w:color w:val="000000"/>
-          <w:sz w:val="24"/>
-          <w:szCs w:val="24"/>
-        </w:rPr>
-        <w:t xml:space="preserve">, </w:t>
-      </w:r>
-      <w:r>
-        <w:rPr>
-          <w:rFonts w:ascii="Calibri" w:hAnsi="Calibri"/>
-          <w:color w:val="000000"/>
-          <w:sz w:val="24"/>
-          <w:szCs w:val="24"/>
-        </w:rPr>
-        <w:t xml:space="preserve">wizards to assist users to create/modify </w:t>
-      </w:r>
-      <w:r>
-        <w:rPr>
-          <w:rFonts w:ascii="Calibri" w:hAnsi="Calibri"/>
-          <w:color w:val="000000"/>
-          <w:sz w:val="24"/>
-          <w:szCs w:val="24"/>
-        </w:rPr>
-        <w:t>various database objects, and more.</w:t>
+        <w:t>a wide variety of features</w:t>
       </w:r>
     </w:p>
     <w:p>
@@ -2353,16 +1977,7 @@
           <w:sz w:val="24"/>
           <w:szCs w:val="24"/>
         </w:rPr>
-        <w:t>B</w:t>
-      </w:r>
-      <w:r>
-        <w:rPr>
-          <w:rFonts w:ascii="Calibri" w:hAnsi="Calibri"/>
-          <w:color w:val="000000"/>
-          <w:sz w:val="24"/>
-          <w:szCs w:val="24"/>
-        </w:rPr>
-        <w:t>achelor of Science</w:t>
+        <w:t>BS</w:t>
       </w:r>
       <w:r>
         <w:rPr>
@@ -2437,6 +2052,15 @@
           <w:szCs w:val="24"/>
         </w:rPr>
         <w:t>Certificate in Full Stack Web Development</w:t>
+      </w:r>
+      <w:r>
+        <w:rPr>
+          <w:rFonts w:ascii="Calibri" w:hAnsi="Calibri"/>
+          <w:color w:val="111111"/>
+          <w:sz w:val="24"/>
+          <w:szCs w:val="24"/>
+        </w:rPr>
+        <w:t>, 2020</w:t>
       </w:r>
     </w:p>
     <w:sectPr>
@@ -6168,7 +5792,7 @@
 </file>
 
 <file path=customXml/itemProps1.xml><?xml version="1.0" encoding="utf-8"?>
-<ds:datastoreItem xmlns:ds="http://schemas.openxmlformats.org/officeDocument/2006/customXml" ds:itemID="{6DE546C6-FA77-425B-A7A7-082B9F64E392}">
+<ds:datastoreItem xmlns:ds="http://schemas.openxmlformats.org/officeDocument/2006/customXml" ds:itemID="{EF5A91F6-FCA8-4D17-8DCF-FD7B4D5D171E}">
   <ds:schemaRefs>
     <ds:schemaRef ds:uri="http://schemas.openxmlformats.org/officeDocument/2006/bibliography"/>
   </ds:schemaRefs>

</xml_diff>